<commit_message>
Continue with GATech Modeling, UCSD Python for DS, Udacity Inferential Stats, and Udemy SQL Courses
</commit_message>
<xml_diff>
--- a/GATech/Modeling/Week1.docx
+++ b/GATech/Modeling/Week1.docx
@@ -376,13 +376,8 @@
         </w:tabs>
         <w:ind w:left="1080"/>
       </w:pPr>
-      <w:proofErr w:type="gramStart"/>
-      <w:r>
-        <w:t>political</w:t>
-      </w:r>
-      <w:proofErr w:type="gramEnd"/>
-      <w:r>
-        <w:t xml:space="preserve"> consultant differentiates between supportive voters, opposition, + undecided voters, a paleontologist differentiates between many different species of dinosaurs to determine which a newfound bone belongs to.</w:t>
+      <w:r>
+        <w:t>political consultant differentiates between supportive voters, opposition, + undecided voters, a paleontologist differentiates between many different species of dinosaurs to determine which a newfound bone belongs to.</w:t>
       </w:r>
     </w:p>
     <w:p>
@@ -1096,26 +1091,10 @@
         <w:pStyle w:val="ListBullet"/>
       </w:pPr>
       <w:r>
-        <w:t xml:space="preserve">Ex: data set w/ n data points + m attributes, therefore x(ij) = ith attribute of </w:t>
-      </w:r>
-      <w:proofErr w:type="spellStart"/>
-      <w:r>
-        <w:t>jth</w:t>
-      </w:r>
-      <w:proofErr w:type="spellEnd"/>
-      <w:r>
-        <w:t xml:space="preserve"> data point</w:t>
-      </w:r>
-      <w:r>
-        <w:t xml:space="preserve">, </w:t>
-      </w:r>
-      <w:proofErr w:type="spellStart"/>
-      <w:r>
-        <w:t>yj</w:t>
-      </w:r>
-      <w:proofErr w:type="spellEnd"/>
-      <w:r>
-        <w:t xml:space="preserve"> = response for jth data point</w:t>
+        <w:t>Ex: data set w/ n data points + m attributes, therefore x(ij) = ith attribute of jth data point</w:t>
+      </w:r>
+      <w:r>
+        <w:t>, yj = response for jth data point</w:t>
       </w:r>
     </w:p>
     <w:p>
@@ -1139,14 +1118,7 @@
       </w:r>
       <w:r>
         <w:tab/>
-      </w:r>
-      <w:proofErr w:type="spellStart"/>
-      <w:r>
-        <w:t>yj</w:t>
-      </w:r>
-      <w:proofErr w:type="spellEnd"/>
-      <w:r>
-        <w:t xml:space="preserve"> = 1 if j is green, -1 if red</w:t>
+        <w:t>yj = 1 if j is green, -1 if red</w:t>
       </w:r>
     </w:p>
     <w:p>
@@ -2696,15 +2668,7 @@
         <w:t>Ex: Soft classification = add an extra multiplier for each type o</w:t>
       </w:r>
       <w:r>
-        <w:t xml:space="preserve">f error w/ a larger penalty the less we want to </w:t>
-      </w:r>
-      <w:proofErr w:type="spellStart"/>
-      <w:r>
-        <w:t>mis</w:t>
-      </w:r>
-      <w:proofErr w:type="spellEnd"/>
-      <w:r>
-        <w:t>-classify that type of point</w:t>
+        <w:t>f error w/ a larger penalty the less we want to mis-classify that type of point</w:t>
       </w:r>
     </w:p>
     <w:p>
@@ -4148,7 +4112,16 @@
         <w:t>classifier</w:t>
       </w:r>
       <w:r>
-        <w:t xml:space="preserve"> lien, we </w:t>
+        <w:t xml:space="preserve"> li</w:t>
+      </w:r>
+      <w:r>
+        <w:t>n</w:t>
+      </w:r>
+      <w:r>
+        <w:t>e</w:t>
+      </w:r>
+      <w:r>
+        <w:t xml:space="preserve">, we </w:t>
       </w:r>
       <w:r>
         <w:rPr>
@@ -4264,7 +4237,15 @@
         <w:ind w:left="720"/>
       </w:pPr>
       <w:r>
-        <w:t>When looking for k closes points, there are multiple ways to measure distance</w:t>
+        <w:t>When looking for k closes</w:t>
+      </w:r>
+      <w:r>
+        <w:t>t</w:t>
+      </w:r>
+      <w:bookmarkStart w:id="0" w:name="_GoBack"/>
+      <w:bookmarkEnd w:id="0"/>
+      <w:r>
+        <w:t xml:space="preserve"> points, there are multiple ways to measure distance</w:t>
       </w:r>
     </w:p>
     <w:p>
@@ -4488,8 +4469,6 @@
       <w:r>
         <w:t>how</w:t>
       </w:r>
-      <w:bookmarkStart w:id="0" w:name="_GoBack"/>
-      <w:bookmarkEnd w:id="0"/>
       <w:r>
         <w:t xml:space="preserve"> well each one works via </w:t>
       </w:r>
@@ -6189,15 +6168,7 @@
         <w:pStyle w:val="ListBullet"/>
       </w:pPr>
       <w:r>
-        <w:t xml:space="preserve">There’s no standard # </w:t>
-      </w:r>
-      <w:proofErr w:type="spellStart"/>
-      <w:r>
-        <w:t>for k</w:t>
-      </w:r>
-      <w:proofErr w:type="spellEnd"/>
-      <w:r>
-        <w:t>, but k = 10 is common</w:t>
+        <w:t>There’s no standard # for k, but k = 10 is common</w:t>
       </w:r>
     </w:p>
     <w:p>
@@ -7114,7 +7085,7 @@
 </file>
 
 <file path=customXml/itemProps1.xml><?xml version="1.0" encoding="utf-8"?>
-<ds:datastoreItem xmlns:ds="http://schemas.openxmlformats.org/officeDocument/2006/customXml" ds:itemID="{4882491A-1357-45A5-85D4-2955D3D71901}">
+<ds:datastoreItem xmlns:ds="http://schemas.openxmlformats.org/officeDocument/2006/customXml" ds:itemID="{7940DABE-9842-49E4-B82B-B92BE60C65BF}">
   <ds:schemaRefs>
     <ds:schemaRef ds:uri="http://schemas.openxmlformats.org/officeDocument/2006/bibliography"/>
   </ds:schemaRefs>

</xml_diff>